<commit_message>
ed's 2nd set of updates
</commit_message>
<xml_diff>
--- a/Data/Data Assessment Process.docx
+++ b/Data/Data Assessment Process.docx
@@ -12,7 +12,7 @@
       <w:r>
         <w:t xml:space="preserve">Original Data site: </w:t>
       </w:r>
-      <w:hyperlink r:id="rId4" w:history="1">
+      <w:hyperlink r:id="rId5" w:history="1">
         <w:r>
           <w:rPr>
             <w:rStyle w:val="Hyperlink"/>
@@ -25,7 +25,7 @@
       <w:r>
         <w:t xml:space="preserve">Updated data Was provided at: </w:t>
       </w:r>
-      <w:hyperlink r:id="rId5" w:history="1">
+      <w:hyperlink r:id="rId6" w:history="1">
         <w:r>
           <w:rPr>
             <w:rStyle w:val="Hyperlink"/>
@@ -38,7 +38,7 @@
       <w:r>
         <w:t xml:space="preserve">Downloaded update file from: </w:t>
       </w:r>
-      <w:hyperlink r:id="rId6" w:history="1">
+      <w:hyperlink r:id="rId7" w:history="1">
         <w:r>
           <w:rPr>
             <w:rStyle w:val="Hyperlink"/>
@@ -50,6 +50,11 @@
     <w:p/>
     <w:p>
       <w:r>
+        <w:t>Redo of the data process – 2021-04-27 22:00</w:t>
+      </w:r>
+    </w:p>
+    <w:p>
+      <w:r>
         <w:t>Number of observations: 141,617</w:t>
       </w:r>
     </w:p>
@@ -83,63 +88,95 @@
         <w:rPr>
           <w:highlight w:val="yellow"/>
         </w:rPr>
-        <w:t>US Observations: 58821</w:t>
-      </w:r>
-    </w:p>
-    <w:p>
+        <w:t xml:space="preserve">California: </w:t>
+      </w:r>
       <w:r>
         <w:rPr>
           <w:highlight w:val="yellow"/>
         </w:rPr>
-        <w:t xml:space="preserve">California: </w:t>
+        <w:sym w:font="Wingdings" w:char="F0E8"/>
       </w:r>
       <w:r>
         <w:rPr>
           <w:highlight w:val="yellow"/>
         </w:rPr>
+        <w:t xml:space="preserve"> 39072</w:t>
+      </w:r>
+    </w:p>
+    <w:p>
+      <w:r>
+        <w:rPr>
+          <w:highlight w:val="green"/>
+        </w:rPr>
+        <w:t>All Descriptions P</w:t>
+      </w:r>
+      <w:r>
+        <w:rPr>
+          <w:highlight w:val="green"/>
+        </w:rPr>
+        <w:t>opulated: Yes</w:t>
+      </w:r>
+    </w:p>
+    <w:p>
+      <w:r>
+        <w:t>Designations missing: 18789</w:t>
+      </w:r>
+    </w:p>
+    <w:p>
+      <w:r>
+        <w:rPr>
+          <w:highlight w:val="green"/>
+        </w:rPr>
+        <w:t>Points populated: X</w:t>
+      </w:r>
+    </w:p>
+    <w:p>
+      <w:r>
+        <w:rPr>
+          <w:highlight w:val="yellow"/>
+        </w:rPr>
+        <w:t xml:space="preserve">Blanks Prices removed: </w:t>
+      </w:r>
+      <w:r>
+        <w:rPr>
+          <w:highlight w:val="yellow"/>
+        </w:rPr>
+        <w:t>-</w:t>
+      </w:r>
+      <w:r>
+        <w:rPr>
+          <w:highlight w:val="yellow"/>
+        </w:rPr>
+        <w:t>186</w:t>
+      </w:r>
+      <w:r>
+        <w:t xml:space="preserve"> </w:t>
+      </w:r>
+      <w:r>
         <w:sym w:font="Wingdings" w:char="F0E8"/>
       </w:r>
       <w:r>
+        <w:t xml:space="preserve"> 38,886</w:t>
+      </w:r>
+      <w:r>
+        <w:t xml:space="preserve"> </w:t>
+      </w:r>
+    </w:p>
+    <w:p>
+      <w:r>
         <w:rPr>
           <w:highlight w:val="yellow"/>
         </w:rPr>
-        <w:t xml:space="preserve"> 39072</w:t>
-      </w:r>
-    </w:p>
-    <w:p>
-      <w:r>
-        <w:t>All Descriptions Populated: X</w:t>
-      </w:r>
-    </w:p>
-    <w:p>
-      <w:r>
-        <w:t>Designations missing: 18789</w:t>
-      </w:r>
-    </w:p>
-    <w:p>
-      <w:r>
-        <w:t>Points populated: X</w:t>
-      </w:r>
-    </w:p>
-    <w:p>
+        <w:t xml:space="preserve">Reduced to Sonoma and </w:t>
+      </w:r>
+      <w:proofErr w:type="gramStart"/>
       <w:r>
         <w:rPr>
           <w:highlight w:val="yellow"/>
         </w:rPr>
-        <w:t xml:space="preserve">Blanks Prices removed: </w:t>
-      </w:r>
-      <w:r>
-        <w:rPr>
-          <w:highlight w:val="yellow"/>
-        </w:rPr>
-        <w:t>-</w:t>
-      </w:r>
-      <w:r>
-        <w:rPr>
-          <w:highlight w:val="yellow"/>
-        </w:rPr>
-        <w:t>186</w:t>
-      </w:r>
+        <w:t>Napa valley</w:t>
+      </w:r>
+      <w:proofErr w:type="gramEnd"/>
       <w:r>
         <w:t xml:space="preserve"> </w:t>
       </w:r>
@@ -147,51 +184,314 @@
         <w:sym w:font="Wingdings" w:char="F0E8"/>
       </w:r>
       <w:r>
-        <w:t xml:space="preserve"> 38,886</w:t>
-      </w:r>
-      <w:r>
-        <w:t xml:space="preserve">  </w:t>
-      </w:r>
-    </w:p>
-    <w:p>
-      <w:r>
-        <w:rPr>
-          <w:highlight w:val="yellow"/>
-        </w:rPr>
-        <w:t>Taster names blank: 15313</w:t>
-      </w:r>
-      <w:r>
-        <w:t xml:space="preserve"> </w:t>
-      </w:r>
-      <w:r>
+        <w:t xml:space="preserve"> 17,945</w:t>
+      </w:r>
+    </w:p>
+    <w:p>
+      <w:pPr>
+        <w:rPr>
+          <w:highlight w:val="lightGray"/>
+        </w:rPr>
+      </w:pPr>
+      <w:r>
+        <w:rPr>
+          <w:highlight w:val="lightGray"/>
+        </w:rPr>
+        <w:t>Title (wine name) blank: 0</w:t>
+      </w:r>
+    </w:p>
+    <w:p>
+      <w:pPr>
+        <w:rPr>
+          <w:highlight w:val="lightGray"/>
+        </w:rPr>
+      </w:pPr>
+      <w:r>
+        <w:rPr>
+          <w:highlight w:val="lightGray"/>
+        </w:rPr>
+        <w:t>Variety blank: 0</w:t>
+      </w:r>
+    </w:p>
+    <w:p>
+      <w:pPr>
+        <w:rPr>
+          <w:highlight w:val="lightGray"/>
+        </w:rPr>
+      </w:pPr>
+      <w:r>
+        <w:rPr>
+          <w:highlight w:val="lightGray"/>
+        </w:rPr>
+        <w:t>Winery Blank: 0</w:t>
+      </w:r>
+    </w:p>
+    <w:p>
+      <w:pPr>
+        <w:rPr>
+          <w:highlight w:val="lightGray"/>
+        </w:rPr>
+      </w:pPr>
+      <w:r>
+        <w:rPr>
+          <w:highlight w:val="lightGray"/>
+        </w:rPr>
+        <w:t>Vintage Blank: 1060</w:t>
+      </w:r>
+    </w:p>
+    <w:p>
+      <w:pPr>
+        <w:rPr>
+          <w:highlight w:val="lightGray"/>
+        </w:rPr>
+      </w:pPr>
+    </w:p>
+    <w:p>
+      <w:r>
+        <w:rPr>
+          <w:highlight w:val="lightGray"/>
+        </w:rPr>
+        <w:t xml:space="preserve">Taster names blank: 15313 </w:t>
+      </w:r>
+      <w:r>
+        <w:rPr>
+          <w:highlight w:val="lightGray"/>
+        </w:rPr>
         <w:sym w:font="Wingdings" w:char="F0E8"/>
       </w:r>
       <w:r>
+        <w:rPr>
+          <w:highlight w:val="lightGray"/>
+        </w:rPr>
         <w:t xml:space="preserve"> 23,573</w:t>
       </w:r>
     </w:p>
     <w:p>
       <w:r>
-        <w:t>Title (wine name) blank: 0</w:t>
-      </w:r>
-    </w:p>
-    <w:p>
-      <w:r>
-        <w:t>Variety blank: 0</w:t>
+        <w:t>Saved as Napa-Sonoma</w:t>
+      </w:r>
+      <w:r>
+        <w:t>_Wine</w:t>
+      </w:r>
+      <w:r>
+        <w:t>.csv 17,945</w:t>
+      </w:r>
+    </w:p>
+    <w:p/>
+    <w:p>
+      <w:r>
+        <w:t>Moved all other data sets out</w:t>
+      </w:r>
+    </w:p>
+    <w:p>
+      <w:r>
+        <w:t>Reduced the Addresses to Sonoma and Napa</w:t>
+      </w:r>
+    </w:p>
+    <w:p>
+      <w:r>
+        <w:lastRenderedPageBreak/>
+        <w:t>Removed extraneous name</w:t>
+      </w:r>
+    </w:p>
+    <w:p>
+      <w:pPr>
+        <w:pStyle w:val="ListParagraph"/>
+        <w:numPr>
+          <w:ilvl w:val="0"/>
+          <w:numId w:val="1"/>
+        </w:numPr>
+      </w:pPr>
+      <w:r>
+        <w:t xml:space="preserve">, </w:t>
+      </w:r>
+      <w:r>
+        <w:t>LLC – 11</w:t>
+      </w:r>
+    </w:p>
+    <w:p>
+      <w:pPr>
+        <w:pStyle w:val="ListParagraph"/>
+        <w:numPr>
+          <w:ilvl w:val="0"/>
+          <w:numId w:val="1"/>
+        </w:numPr>
+      </w:pPr>
+      <w:r>
+        <w:t>Winery - 306</w:t>
+      </w:r>
+    </w:p>
+    <w:p>
+      <w:pPr>
+        <w:pStyle w:val="ListParagraph"/>
+        <w:numPr>
+          <w:ilvl w:val="0"/>
+          <w:numId w:val="1"/>
+        </w:numPr>
+      </w:pPr>
+      <w:r>
+        <w:t>Wines –</w:t>
+      </w:r>
+      <w:r>
+        <w:t xml:space="preserve"> 174</w:t>
+      </w:r>
+    </w:p>
+    <w:p>
+      <w:pPr>
+        <w:pStyle w:val="ListParagraph"/>
+        <w:numPr>
+          <w:ilvl w:val="0"/>
+          <w:numId w:val="1"/>
+        </w:numPr>
+      </w:pPr>
+      <w:r>
+        <w:t>Wine – 506</w:t>
+      </w:r>
+    </w:p>
+    <w:p>
+      <w:pPr>
+        <w:pStyle w:val="ListParagraph"/>
+        <w:numPr>
+          <w:ilvl w:val="0"/>
+          <w:numId w:val="1"/>
+        </w:numPr>
+      </w:pPr>
+      <w:r>
+        <w:t>Vintners – 5</w:t>
+      </w:r>
+    </w:p>
+    <w:p>
+      <w:pPr>
+        <w:pStyle w:val="ListParagraph"/>
+        <w:numPr>
+          <w:ilvl w:val="0"/>
+          <w:numId w:val="1"/>
+        </w:numPr>
+      </w:pPr>
+      <w:r>
+        <w:t>Vineyards – 283</w:t>
+      </w:r>
+    </w:p>
+    <w:p>
+      <w:pPr>
+        <w:pStyle w:val="ListParagraph"/>
+        <w:numPr>
+          <w:ilvl w:val="0"/>
+          <w:numId w:val="1"/>
+        </w:numPr>
+      </w:pPr>
+      <w:r>
+        <w:t>Vineyard –</w:t>
+      </w:r>
+      <w:r>
+        <w:t xml:space="preserve"> 73</w:t>
+      </w:r>
+    </w:p>
+    <w:p>
+      <w:pPr>
+        <w:pStyle w:val="ListParagraph"/>
+        <w:numPr>
+          <w:ilvl w:val="0"/>
+          <w:numId w:val="1"/>
+        </w:numPr>
+      </w:pPr>
+      <w:r>
+        <w:t>CELLARS – 177</w:t>
+      </w:r>
+    </w:p>
+    <w:p>
+      <w:pPr>
+        <w:pStyle w:val="ListParagraph"/>
+        <w:numPr>
+          <w:ilvl w:val="0"/>
+          <w:numId w:val="1"/>
+        </w:numPr>
+      </w:pPr>
+      <w:r>
+        <w:t xml:space="preserve">CELLAR </w:t>
+      </w:r>
+      <w:r>
+        <w:t>–</w:t>
+      </w:r>
+      <w:r>
+        <w:t xml:space="preserve"> 7</w:t>
+      </w:r>
+    </w:p>
+    <w:p>
+      <w:pPr>
+        <w:pStyle w:val="ListParagraph"/>
+        <w:numPr>
+          <w:ilvl w:val="0"/>
+          <w:numId w:val="1"/>
+        </w:numPr>
+      </w:pPr>
+      <w:r>
+        <w:t xml:space="preserve">CO. </w:t>
+      </w:r>
+      <w:r>
+        <w:t>–</w:t>
+      </w:r>
+      <w:r>
+        <w:t xml:space="preserve"> 20</w:t>
+      </w:r>
+    </w:p>
+    <w:p>
+      <w:pPr>
+        <w:pStyle w:val="ListParagraph"/>
+        <w:numPr>
+          <w:ilvl w:val="0"/>
+          <w:numId w:val="1"/>
+        </w:numPr>
+      </w:pPr>
+      <w:r>
+        <w:t>COMPANY</w:t>
+      </w:r>
+      <w:r>
+        <w:t xml:space="preserve"> - 64</w:t>
+      </w:r>
+    </w:p>
+    <w:p>
+      <w:pPr>
+        <w:pStyle w:val="ListParagraph"/>
+        <w:numPr>
+          <w:ilvl w:val="0"/>
+          <w:numId w:val="1"/>
+        </w:numPr>
+      </w:pPr>
+      <w:r>
+        <w:t>ESTATES – 15</w:t>
+      </w:r>
+    </w:p>
+    <w:p>
+      <w:pPr>
+        <w:pStyle w:val="ListParagraph"/>
+        <w:numPr>
+          <w:ilvl w:val="0"/>
+          <w:numId w:val="1"/>
+        </w:numPr>
+      </w:pPr>
+      <w:r>
+        <w:t>ESTATES</w:t>
+      </w:r>
+      <w:r>
+        <w:t xml:space="preserve"> – 66</w:t>
+      </w:r>
+    </w:p>
+    <w:p>
+      <w:pPr>
+        <w:pStyle w:val="ListParagraph"/>
+        <w:numPr>
+          <w:ilvl w:val="0"/>
+          <w:numId w:val="1"/>
+        </w:numPr>
+      </w:pPr>
+      <w:r>
+        <w:t>Family</w:t>
       </w:r>
       <w:bookmarkStart w:id="0" w:name="_GoBack"/>
       <w:bookmarkEnd w:id="0"/>
     </w:p>
-    <w:p>
-      <w:r>
-        <w:t>Winery Blank: 0</w:t>
-      </w:r>
-    </w:p>
-    <w:p>
-      <w:r>
-        <w:t>Vintage Blank: 1060</w:t>
-      </w:r>
-    </w:p>
+    <w:p/>
     <w:sectPr>
       <w:pgSz w:w="12240" w:h="15840"/>
       <w:pgMar w:top="1440" w:right="1440" w:bottom="1440" w:left="1440" w:header="720" w:footer="720" w:gutter="0"/>
@@ -200,6 +500,126 @@
     </w:sectPr>
   </w:body>
 </w:document>
+</file>
+
+<file path=word/numbering.xml><?xml version="1.0" encoding="utf-8"?>
+<w:numbering xmlns:wpc="http://schemas.microsoft.com/office/word/2010/wordprocessingCanvas" xmlns:cx="http://schemas.microsoft.com/office/drawing/2014/chartex" xmlns:cx1="http://schemas.microsoft.com/office/drawing/2015/9/8/chartex" xmlns:cx2="http://schemas.microsoft.com/office/drawing/2015/10/21/chartex" xmlns:mc="http://schemas.openxmlformats.org/markup-compatibility/2006" xmlns:o="urn:schemas-microsoft-com:office:office" xmlns:r="http://schemas.openxmlformats.org/officeDocument/2006/relationships" xmlns:m="http://schemas.openxmlformats.org/officeDocument/2006/math" xmlns:v="urn:schemas-microsoft-com:vml" xmlns:wp14="http://schemas.microsoft.com/office/word/2010/wordprocessingDrawing" xmlns:wp="http://schemas.openxmlformats.org/drawingml/2006/wordprocessingDrawing" xmlns:w10="urn:schemas-microsoft-com:office:word" xmlns:w="http://schemas.openxmlformats.org/wordprocessingml/2006/main" xmlns:w14="http://schemas.microsoft.com/office/word/2010/wordml" xmlns:w15="http://schemas.microsoft.com/office/word/2012/wordml" xmlns:w16se="http://schemas.microsoft.com/office/word/2015/wordml/symex" xmlns:wpg="http://schemas.microsoft.com/office/word/2010/wordprocessingGroup" xmlns:wpi="http://schemas.microsoft.com/office/word/2010/wordprocessingInk" xmlns:wne="http://schemas.microsoft.com/office/word/2006/wordml" xmlns:wps="http://schemas.microsoft.com/office/word/2010/wordprocessingShape" mc:Ignorable="w14 w15 w16se wp14">
+  <w:abstractNum w:abstractNumId="0" w15:restartNumberingAfterBreak="0">
+    <w:nsid w:val="2D9C7513"/>
+    <w:multiLevelType w:val="hybridMultilevel"/>
+    <w:tmpl w:val="BB9037AE"/>
+    <w:lvl w:ilvl="0" w:tplc="2E40B784">
+      <w:numFmt w:val="bullet"/>
+      <w:lvlText w:val="-"/>
+      <w:lvlJc w:val="left"/>
+      <w:pPr>
+        <w:ind w:left="720" w:hanging="360"/>
+      </w:pPr>
+      <w:rPr>
+        <w:rFonts w:ascii="Calibri" w:eastAsiaTheme="minorHAnsi" w:hAnsi="Calibri" w:cs="Calibri" w:hint="default"/>
+      </w:rPr>
+    </w:lvl>
+    <w:lvl w:ilvl="1" w:tplc="04090003" w:tentative="1">
+      <w:start w:val="1"/>
+      <w:numFmt w:val="bullet"/>
+      <w:lvlText w:val="o"/>
+      <w:lvlJc w:val="left"/>
+      <w:pPr>
+        <w:ind w:left="1440" w:hanging="360"/>
+      </w:pPr>
+      <w:rPr>
+        <w:rFonts w:ascii="Courier New" w:hAnsi="Courier New" w:cs="Courier New" w:hint="default"/>
+      </w:rPr>
+    </w:lvl>
+    <w:lvl w:ilvl="2" w:tplc="04090005" w:tentative="1">
+      <w:start w:val="1"/>
+      <w:numFmt w:val="bullet"/>
+      <w:lvlText w:val=""/>
+      <w:lvlJc w:val="left"/>
+      <w:pPr>
+        <w:ind w:left="2160" w:hanging="360"/>
+      </w:pPr>
+      <w:rPr>
+        <w:rFonts w:ascii="Wingdings" w:hAnsi="Wingdings" w:hint="default"/>
+      </w:rPr>
+    </w:lvl>
+    <w:lvl w:ilvl="3" w:tplc="04090001" w:tentative="1">
+      <w:start w:val="1"/>
+      <w:numFmt w:val="bullet"/>
+      <w:lvlText w:val=""/>
+      <w:lvlJc w:val="left"/>
+      <w:pPr>
+        <w:ind w:left="2880" w:hanging="360"/>
+      </w:pPr>
+      <w:rPr>
+        <w:rFonts w:ascii="Symbol" w:hAnsi="Symbol" w:hint="default"/>
+      </w:rPr>
+    </w:lvl>
+    <w:lvl w:ilvl="4" w:tplc="04090003" w:tentative="1">
+      <w:start w:val="1"/>
+      <w:numFmt w:val="bullet"/>
+      <w:lvlText w:val="o"/>
+      <w:lvlJc w:val="left"/>
+      <w:pPr>
+        <w:ind w:left="3600" w:hanging="360"/>
+      </w:pPr>
+      <w:rPr>
+        <w:rFonts w:ascii="Courier New" w:hAnsi="Courier New" w:cs="Courier New" w:hint="default"/>
+      </w:rPr>
+    </w:lvl>
+    <w:lvl w:ilvl="5" w:tplc="04090005" w:tentative="1">
+      <w:start w:val="1"/>
+      <w:numFmt w:val="bullet"/>
+      <w:lvlText w:val=""/>
+      <w:lvlJc w:val="left"/>
+      <w:pPr>
+        <w:ind w:left="4320" w:hanging="360"/>
+      </w:pPr>
+      <w:rPr>
+        <w:rFonts w:ascii="Wingdings" w:hAnsi="Wingdings" w:hint="default"/>
+      </w:rPr>
+    </w:lvl>
+    <w:lvl w:ilvl="6" w:tplc="04090001" w:tentative="1">
+      <w:start w:val="1"/>
+      <w:numFmt w:val="bullet"/>
+      <w:lvlText w:val=""/>
+      <w:lvlJc w:val="left"/>
+      <w:pPr>
+        <w:ind w:left="5040" w:hanging="360"/>
+      </w:pPr>
+      <w:rPr>
+        <w:rFonts w:ascii="Symbol" w:hAnsi="Symbol" w:hint="default"/>
+      </w:rPr>
+    </w:lvl>
+    <w:lvl w:ilvl="7" w:tplc="04090003" w:tentative="1">
+      <w:start w:val="1"/>
+      <w:numFmt w:val="bullet"/>
+      <w:lvlText w:val="o"/>
+      <w:lvlJc w:val="left"/>
+      <w:pPr>
+        <w:ind w:left="5760" w:hanging="360"/>
+      </w:pPr>
+      <w:rPr>
+        <w:rFonts w:ascii="Courier New" w:hAnsi="Courier New" w:cs="Courier New" w:hint="default"/>
+      </w:rPr>
+    </w:lvl>
+    <w:lvl w:ilvl="8" w:tplc="04090005" w:tentative="1">
+      <w:start w:val="1"/>
+      <w:numFmt w:val="bullet"/>
+      <w:lvlText w:val=""/>
+      <w:lvlJc w:val="left"/>
+      <w:pPr>
+        <w:ind w:left="6480" w:hanging="360"/>
+      </w:pPr>
+      <w:rPr>
+        <w:rFonts w:ascii="Wingdings" w:hAnsi="Wingdings" w:hint="default"/>
+      </w:rPr>
+    </w:lvl>
+  </w:abstractNum>
+  <w:num w:numId="1">
+    <w:abstractNumId w:val="0"/>
+  </w:num>
+</w:numbering>
 </file>
 
 <file path=word/styles.xml><?xml version="1.0" encoding="utf-8"?>
@@ -325,6 +745,7 @@
     <w:lsdException w:name="HTML Sample" w:semiHidden="1" w:unhideWhenUsed="1"/>
     <w:lsdException w:name="HTML Typewriter" w:semiHidden="1" w:unhideWhenUsed="1"/>
     <w:lsdException w:name="HTML Variable" w:semiHidden="1" w:unhideWhenUsed="1"/>
+    <w:lsdException w:name="Normal Table" w:semiHidden="1" w:unhideWhenUsed="1"/>
     <w:lsdException w:name="annotation subject" w:semiHidden="1" w:unhideWhenUsed="1"/>
     <w:lsdException w:name="No List" w:semiHidden="1" w:unhideWhenUsed="1"/>
     <w:lsdException w:name="Outline List 1" w:semiHidden="1" w:unhideWhenUsed="1"/>
@@ -371,8 +792,10 @@
     <w:lsdException w:name="Table Subtle 2" w:semiHidden="1" w:unhideWhenUsed="1"/>
     <w:lsdException w:name="Table Web 1" w:semiHidden="1" w:unhideWhenUsed="1"/>
     <w:lsdException w:name="Table Web 2" w:semiHidden="1" w:unhideWhenUsed="1"/>
+    <w:lsdException w:name="Table Web 3" w:semiHidden="1" w:unhideWhenUsed="1"/>
     <w:lsdException w:name="Balloon Text" w:semiHidden="1" w:unhideWhenUsed="1"/>
     <w:lsdException w:name="Table Grid" w:uiPriority="39"/>
+    <w:lsdException w:name="Table Theme" w:semiHidden="1" w:unhideWhenUsed="1"/>
     <w:lsdException w:name="Placeholder Text" w:semiHidden="1"/>
     <w:lsdException w:name="No Spacing" w:uiPriority="1" w:qFormat="1"/>
     <w:lsdException w:name="Light Shading" w:uiPriority="60"/>
@@ -632,6 +1055,17 @@
       <w:color w:val="0563C1" w:themeColor="hyperlink"/>
       <w:u w:val="single"/>
     </w:rPr>
+  </w:style>
+  <w:style w:type="paragraph" w:styleId="ListParagraph">
+    <w:name w:val="List Paragraph"/>
+    <w:basedOn w:val="Normal"/>
+    <w:uiPriority w:val="34"/>
+    <w:qFormat/>
+    <w:rsid w:val="00EA3991"/>
+    <w:pPr>
+      <w:ind w:left="720"/>
+      <w:contextualSpacing/>
+    </w:pPr>
   </w:style>
 </w:styles>
 </file>

</xml_diff>